<commit_message>
Add parse code, issue and pull requests
</commit_message>
<xml_diff>
--- a/patternTitle.docx
+++ b/patternTitle.docx
@@ -102,26 +102,7 @@
           <w:sz w:val="28"/>
           <w:szCs w:val="28"/>
         </w:rPr>
-        <w:t>Кафедр</w:t>
-      </w:r>
-      <w:r>
-        <w:rPr>
-          <w:b/>
-          <w:sz w:val="28"/>
-          <w:szCs w:val="28"/>
-          <w:lang w:val="en-US"/>
-        </w:rPr>
-        <w:t>а</w:t>
-      </w:r>
-      <w:bookmarkStart w:id="0" w:name="_GoBack"/>
-      <w:bookmarkEnd w:id="0"/>
-      <w:r>
-        <w:rPr>
-          <w:b/>
-          <w:sz w:val="28"/>
-          <w:szCs w:val="28"/>
-        </w:rPr>
-        <w:t xml:space="preserve"> </w:t>
+        <w:t xml:space="preserve">Кафедр </w:t>
       </w:r>
       <w:r>
         <w:rPr>
@@ -1113,24 +1094,7 @@
                 <w:szCs w:val="28"/>
                 <w:lang w:val="en-US"/>
               </w:rPr>
-              <w:t>initial</w:t>
-            </w:r>
-            <w:r>
-              <w:rPr>
-                <w:color w:val="000000"/>
-                <w:sz w:val="28"/>
-                <w:szCs w:val="28"/>
-              </w:rPr>
-              <w:t>D</w:t>
-            </w:r>
-            <w:r>
-              <w:rPr>
-                <w:color w:val="000000"/>
-                <w:sz w:val="28"/>
-                <w:szCs w:val="28"/>
-                <w:lang w:val="en-US"/>
-              </w:rPr>
-              <w:t>ata</w:t>
+              <w:t>initialdata</w:t>
             </w:r>
             <w:r>
               <w:rPr>
@@ -1305,25 +1269,10 @@
                 <w:szCs w:val="28"/>
                 <w:lang w:val="en-US"/>
               </w:rPr>
-              <w:t>number</w:t>
-            </w:r>
-            <w:r>
-              <w:rPr>
-                <w:color w:val="000000"/>
-                <w:sz w:val="28"/>
-                <w:szCs w:val="28"/>
-              </w:rPr>
-              <w:t>P</w:t>
-            </w:r>
-            <w:r>
-              <w:rPr>
-                <w:color w:val="000000"/>
-                <w:sz w:val="28"/>
-                <w:szCs w:val="28"/>
-                <w:lang w:val="en-US"/>
-              </w:rPr>
-              <w:t>ages</w:t>
-            </w:r>
+              <w:t>numberPages</w:t>
+            </w:r>
+            <w:bookmarkStart w:id="0" w:name="_GoBack"/>
+            <w:bookmarkEnd w:id="0"/>
             <w:r>
               <w:rPr>
                 <w:color w:val="000000"/>
@@ -2040,6 +1989,174 @@
     <w:p>
       <w:pPr>
         <w:spacing w:line="360" w:lineRule="auto"/>
+        <w:ind w:firstLine="709"/>
+        <w:jc w:val="both"/>
+        <w:rPr>
+          <w:color w:val="FF0000"/>
+          <w:sz w:val="28"/>
+          <w:szCs w:val="28"/>
+          <w:lang w:val="en-US"/>
+        </w:rPr>
+      </w:pPr>
+    </w:p>
+    <w:p>
+      <w:pPr>
+        <w:spacing w:line="360" w:lineRule="auto"/>
+        <w:jc w:val="center"/>
+        <w:rPr>
+          <w:b/>
+          <w:caps/>
+          <w:sz w:val="28"/>
+          <w:szCs w:val="28"/>
+          <w:lang w:val="en-US"/>
+        </w:rPr>
+      </w:pPr>
+      <w:r>
+        <w:rPr>
+          <w:b/>
+          <w:caps/>
+          <w:sz w:val="28"/>
+          <w:szCs w:val="28"/>
+          <w:lang w:val="en-US"/>
+        </w:rPr>
+        <w:br w:type="page"/>
+      </w:r>
+      <w:r>
+        <w:rPr>
+          <w:b/>
+          <w:caps/>
+          <w:sz w:val="28"/>
+          <w:szCs w:val="28"/>
+        </w:rPr>
+        <w:lastRenderedPageBreak/>
+        <w:t>заключение</w:t>
+      </w:r>
+    </w:p>
+    <w:p>
+      <w:pPr>
+        <w:spacing w:line="360" w:lineRule="auto"/>
+        <w:ind w:firstLine="709"/>
+        <w:jc w:val="both"/>
+        <w:rPr>
+          <w:b/>
+          <w:caps/>
+          <w:sz w:val="28"/>
+          <w:szCs w:val="28"/>
+          <w:lang w:val="en-US"/>
+        </w:rPr>
+      </w:pPr>
+    </w:p>
+    <w:p>
+      <w:pPr>
+        <w:spacing w:line="360" w:lineRule="auto"/>
+        <w:ind w:firstLine="709"/>
+        <w:jc w:val="both"/>
+        <w:rPr>
+          <w:color w:val="000000"/>
+          <w:sz w:val="28"/>
+          <w:szCs w:val="28"/>
+          <w:lang w:val="en-US"/>
+        </w:rPr>
+      </w:pPr>
+      <w:r>
+        <w:rPr>
+          <w:color w:val="000000"/>
+          <w:sz w:val="28"/>
+          <w:szCs w:val="28"/>
+          <w:lang w:val="en-US"/>
+        </w:rPr>
+        <w:t>{{r conclusion}}</w:t>
+      </w:r>
+    </w:p>
+    <w:p>
+      <w:pPr>
+        <w:spacing w:line="360" w:lineRule="auto"/>
+        <w:jc w:val="center"/>
+        <w:rPr>
+          <w:b/>
+          <w:caps/>
+          <w:sz w:val="28"/>
+          <w:szCs w:val="28"/>
+        </w:rPr>
+      </w:pPr>
+      <w:r>
+        <w:rPr>
+          <w:b/>
+          <w:caps/>
+          <w:sz w:val="28"/>
+          <w:szCs w:val="28"/>
+          <w:lang w:val="en-US"/>
+        </w:rPr>
+        <w:br w:type="page"/>
+      </w:r>
+      <w:r>
+        <w:rPr>
+          <w:b/>
+          <w:caps/>
+          <w:sz w:val="28"/>
+          <w:szCs w:val="28"/>
+        </w:rPr>
+        <w:lastRenderedPageBreak/>
+        <w:t>список использованных источников</w:t>
+      </w:r>
+    </w:p>
+    <w:p>
+      <w:pPr>
+        <w:spacing w:line="360" w:lineRule="auto"/>
+        <w:rPr>
+          <w:sz w:val="28"/>
+          <w:szCs w:val="28"/>
+        </w:rPr>
+      </w:pPr>
+      <w:r>
+        <w:rPr>
+          <w:sz w:val="28"/>
+          <w:szCs w:val="28"/>
+        </w:rPr>
+        <w:t>{{</w:t>
+      </w:r>
+      <w:r>
+        <w:rPr>
+          <w:sz w:val="28"/>
+          <w:szCs w:val="28"/>
+          <w:lang w:val="en-US"/>
+        </w:rPr>
+        <w:t>r</w:t>
+      </w:r>
+      <w:r>
+        <w:rPr>
+          <w:sz w:val="28"/>
+          <w:szCs w:val="28"/>
+        </w:rPr>
+        <w:t xml:space="preserve"> </w:t>
+      </w:r>
+      <w:r>
+        <w:rPr>
+          <w:sz w:val="28"/>
+          <w:szCs w:val="28"/>
+          <w:lang w:val="en-US"/>
+        </w:rPr>
+        <w:t>literature</w:t>
+      </w:r>
+      <w:r>
+        <w:rPr>
+          <w:sz w:val="28"/>
+          <w:szCs w:val="28"/>
+        </w:rPr>
+        <w:t>}}</w:t>
+      </w:r>
+    </w:p>
+    <w:p>
+      <w:pPr>
+        <w:rPr>
+          <w:sz w:val="28"/>
+          <w:szCs w:val="28"/>
+        </w:rPr>
+      </w:pPr>
+    </w:p>
+    <w:p>
+      <w:pPr>
+        <w:spacing w:line="360" w:lineRule="auto"/>
         <w:rPr>
           <w:sz w:val="28"/>
           <w:szCs w:val="28"/>
@@ -2099,7 +2216,7 @@
       <w:rPr>
         <w:noProof/>
       </w:rPr>
-      <w:t>4</w:t>
+      <w:t>6</w:t>
     </w:r>
     <w:r>
       <w:fldChar w:fldCharType="end"/>
@@ -5105,7 +5222,7 @@
 </file>
 
 <file path=customXml/itemProps1.xml><?xml version="1.0" encoding="utf-8"?>
-<ds:datastoreItem xmlns:ds="http://schemas.openxmlformats.org/officeDocument/2006/customXml" ds:itemID="{3DF966D6-926A-4FFE-8F18-50ED08466318}">
+<ds:datastoreItem xmlns:ds="http://schemas.openxmlformats.org/officeDocument/2006/customXml" ds:itemID="{025B783C-BF58-4E60-8E2B-3E98DE15E878}">
   <ds:schemaRefs>
     <ds:schemaRef ds:uri="http://schemas.openxmlformats.org/officeDocument/2006/bibliography"/>
   </ds:schemaRefs>

</xml_diff>